<commit_message>
Add Pivot Table and Chart
</commit_message>
<xml_diff>
--- a/Output/Report.docx
+++ b/Output/Report.docx
@@ -2,6 +2,25 @@
 <file path=word/document.xml><?xml version="1.0" encoding="utf-8"?>
 <w:document xmlns:wpc="http://schemas.microsoft.com/office/word/2010/wordprocessingCanvas" xmlns:cx="http://schemas.microsoft.com/office/drawing/2014/chartex" xmlns:cx1="http://schemas.microsoft.com/office/drawing/2015/9/8/chartex" xmlns:cx2="http://schemas.microsoft.com/office/drawing/2015/10/21/chartex" xmlns:cx3="http://schemas.microsoft.com/office/drawing/2016/5/9/chartex" xmlns:cx4="http://schemas.microsoft.com/office/drawing/2016/5/10/chartex" xmlns:cx5="http://schemas.microsoft.com/office/drawing/2016/5/11/chartex" xmlns:cx6="http://schemas.microsoft.com/office/drawing/2016/5/12/chartex" xmlns:cx7="http://schemas.microsoft.com/office/drawing/2016/5/13/chartex" xmlns:cx8="http://schemas.microsoft.com/office/drawing/2016/5/14/chartex" xmlns:mc="http://schemas.openxmlformats.org/markup-compatibility/2006" xmlns:aink="http://schemas.microsoft.com/office/drawing/2016/ink" xmlns:am3d="http://schemas.microsoft.com/office/drawing/2017/model3d" xmlns:o="urn:schemas-microsoft-com:office:office" xmlns:oel="http://schemas.microsoft.com/office/2019/extlst" xmlns:r="http://schemas.openxmlformats.org/officeDocument/2006/relationships" xmlns:m="http://schemas.openxmlformats.org/officeDocument/2006/math" xmlns:v="urn:schemas-microsoft-com:vml" xmlns:wp14="http://schemas.microsoft.com/office/word/2010/wordprocessingDrawing" xmlns:wp="http://schemas.openxmlformats.org/drawingml/2006/wordprocessingDrawing" xmlns:w10="urn:schemas-microsoft-com:office:word" xmlns:w="http://schemas.openxmlformats.org/wordprocessingml/2006/main" xmlns:w14="http://schemas.microsoft.com/office/word/2010/wordml" xmlns:w15="http://schemas.microsoft.com/office/word/2012/wordml" xmlns:w16cex="http://schemas.microsoft.com/office/word/2018/wordml/cex" xmlns:w16cid="http://schemas.microsoft.com/office/word/2016/wordml/cid" xmlns:w16="http://schemas.microsoft.com/office/word/2018/wordml" xmlns:w16du="http://schemas.microsoft.com/office/word/2023/wordml/word16du" xmlns:w16sdtdh="http://schemas.microsoft.com/office/word/2020/wordml/sdtdatahash" xmlns:w16se="http://schemas.microsoft.com/office/word/2015/wordml/symex" xmlns:wpg="http://schemas.microsoft.com/office/word/2010/wordprocessingGroup" xmlns:wpi="http://schemas.microsoft.com/office/word/2010/wordprocessingInk" xmlns:wne="http://schemas.microsoft.com/office/word/2006/wordml" xmlns:wps="http://schemas.microsoft.com/office/word/2010/wordprocessingShape" mc:Ignorable="w14 w15 w16se w16cid w16 w16cex w16sdtdh w16du wp14">
   <w:body>
+    <w:p>
+      <w:pPr>
+        <w:pStyle w:val="Title"/>
+        <w:jc w:val="center"/>
+        <w:rPr>
+          <w:b/>
+          <w:bCs/>
+          <w:u w:val="single"/>
+        </w:rPr>
+      </w:pPr>
+      <w:r>
+        <w:rPr>
+          <w:b/>
+          <w:bCs/>
+          <w:u w:val="single"/>
+        </w:rPr>
+        <w:t>CONSOLIDATED REPORT</w:t>
+      </w:r>
+    </w:p>
     <w:p/>
     <w:p>
       <w:r>
@@ -25,9 +44,61 @@
         <w:br/>
       </w:r>
     </w:p>
+    <w:p>
+      <w:r>
+        <w:rPr>
+          <w:noProof/>
+        </w:rPr>
+        <w:drawing>
+          <wp:inline distT="0" distB="0" distL="0" distR="0" wp14:anchorId="50005836" wp14:editId="4652A3F6">
+            <wp:extent cx="4511431" cy="2682472"/>
+            <wp:effectExtent l="0" t="0" r="0" b="0"/>
+            <wp:docPr id="776345855" name="Picture 1"/>
+            <wp:cNvGraphicFramePr/>
+            <a:graphic xmlns:a="http://schemas.openxmlformats.org/drawingml/2006/main">
+              <a:graphicData uri="http://schemas.openxmlformats.org/drawingml/2006/picture">
+                <pic:pic xmlns:pic="http://schemas.openxmlformats.org/drawingml/2006/picture">
+                  <pic:nvPicPr>
+                    <pic:cNvPr id="776345855" name=""/>
+                    <pic:cNvPicPr/>
+                  </pic:nvPicPr>
+                  <pic:blipFill>
+                    <a:blip r:embed="rId4">
+                      <a:extLst>
+                        <a:ext uri="{28A0092B-C50C-407E-A947-70E740481C1C}">
+                          <a14:useLocalDpi xmlns:a14="http://schemas.microsoft.com/office/drawing/2010/main" val="0"/>
+                        </a:ext>
+                      </a:extLst>
+                    </a:blip>
+                    <a:stretch>
+                      <a:fillRect/>
+                    </a:stretch>
+                  </pic:blipFill>
+                  <pic:spPr>
+                    <a:xfrm>
+                      <a:off x="0" y="0"/>
+                      <a:ext cx="4511431" cy="2682472"/>
+                    </a:xfrm>
+                    <a:prstGeom prst="rect">
+                      <a:avLst/>
+                    </a:prstGeom>
+                  </pic:spPr>
+                </pic:pic>
+              </a:graphicData>
+            </a:graphic>
+          </wp:inline>
+        </w:drawing>
+      </w:r>
+    </w:p>
     <w:sectPr>
       <w:pgSz w:w="11906" w:h="16838"/>
       <w:pgMar w:top="1440" w:right="1440" w:bottom="1440" w:left="1440" w:header="708" w:footer="708" w:gutter="0"/>
+      <w:pgBorders w:offsetFrom="page">
+        <w:top w:val="single" w:sz="4" w:space="24" w:color="auto"/>
+        <w:left w:val="single" w:sz="4" w:space="24" w:color="auto"/>
+        <w:bottom w:val="single" w:sz="4" w:space="24" w:color="auto"/>
+        <w:right w:val="single" w:sz="4" w:space="24" w:color="auto"/>
+      </w:pgBorders>
       <w:cols w:space="708"/>
       <w:docGrid w:linePitch="360"/>
     </w:sectPr>
@@ -859,6 +930,39 @@
       <w:vertAlign w:val="superscript"/>
     </w:rPr>
   </w:style>
+  <w:style w:type="paragraph" w:styleId="Title">
+    <w:name w:val="Title"/>
+    <w:basedOn w:val="Normal"/>
+    <w:next w:val="Normal"/>
+    <w:link w:val="TitleChar"/>
+    <w:uiPriority w:val="10"/>
+    <w:qFormat/>
+    <w:rsid w:val="007245A0"/>
+    <w:pPr>
+      <w:contextualSpacing/>
+    </w:pPr>
+    <w:rPr>
+      <w:rFonts w:asciiTheme="majorHAnsi" w:eastAsiaTheme="majorEastAsia" w:hAnsiTheme="majorHAnsi" w:cstheme="majorBidi"/>
+      <w:spacing w:val="-10"/>
+      <w:kern w:val="28"/>
+      <w:sz w:val="56"/>
+      <w:szCs w:val="56"/>
+    </w:rPr>
+  </w:style>
+  <w:style w:type="character" w:customStyle="1" w:styleId="TitleChar">
+    <w:name w:val="Title Char"/>
+    <w:basedOn w:val="DefaultParagraphFont"/>
+    <w:link w:val="Title"/>
+    <w:uiPriority w:val="10"/>
+    <w:rsid w:val="007245A0"/>
+    <w:rPr>
+      <w:rFonts w:asciiTheme="majorHAnsi" w:eastAsiaTheme="majorEastAsia" w:hAnsiTheme="majorHAnsi" w:cstheme="majorBidi"/>
+      <w:spacing w:val="-10"/>
+      <w:kern w:val="28"/>
+      <w:sz w:val="56"/>
+      <w:szCs w:val="56"/>
+    </w:rPr>
+  </w:style>
 </w:styles>
 </file>
 

</xml_diff>

<commit_message>
Add Addidtional Pivot Tables
</commit_message>
<xml_diff>
--- a/Output/Report.docx
+++ b/Output/Report.docx
@@ -46,11 +46,33 @@
     </w:p>
     <w:p>
       <w:r>
+        <w:t>Neutral:</w:t>
+      </w:r>
+    </w:p>
+    <w:p>
+      <w:r>
+        <w:t>"Excellent teaching, but lacks practical examples. Needs improvement in engaging with students. Knowledgeable, but lectures are too fast-paced. Great professor, but hard to reach outside class. Very informative but lacks practical application. The content needs better structure. Course structure is confusing, but content is good. Well-balanced between theory and practice. Too fast-paced, but highly relevant. Very knowledgeable, but a bit distant. Needs improvement in engaging with students. Great at connecting theory with real-world examples. Too fast-paced, but highly relevant. Excellent teaching, but lacks practical examples."</w:t>
+      </w:r>
+    </w:p>
+    <w:p/>
+    <w:p>
+      <w:r>
+        <w:t>Negative:</w:t>
+      </w:r>
+    </w:p>
+    <w:p>
+      <w:r>
+        <w:t>"The course material is too theoretical. Needs improvement in engaging with students. Knowledgeable, but lectures are too fast-paced. Course structure is confusing, but content is good. Excellent teaching, but lacks practical examples. Too fast-paced, but highly relevant. Very informative but lacks practical application. The content needs better structure. Needs improvement in engaging with students. Great professor, but hard to reach outside class. Knowledgeable, but lectures are too fast-paced. Well-balanced between theory and practice. The course material is too theoretical."</w:t>
+      </w:r>
+    </w:p>
+    <w:p>
+      <w:r>
         <w:rPr>
           <w:noProof/>
         </w:rPr>
+        <w:lastRenderedPageBreak/>
         <w:drawing>
-          <wp:inline distT="0" distB="0" distL="0" distR="0" wp14:anchorId="50005836" wp14:editId="4652A3F6">
+          <wp:inline distT="0" distB="0" distL="0" distR="0" wp14:anchorId="185D8206" wp14:editId="5651D7ED">
             <wp:extent cx="4511431" cy="2682472"/>
             <wp:effectExtent l="0" t="0" r="0" b="0"/>
             <wp:docPr id="776345855" name="Picture 1"/>
@@ -90,6 +112,7 @@
         </w:drawing>
       </w:r>
     </w:p>
+    <w:p/>
     <w:sectPr>
       <w:pgSz w:w="11906" w:h="16838"/>
       <w:pgMar w:top="1440" w:right="1440" w:bottom="1440" w:left="1440" w:header="708" w:footer="708" w:gutter="0"/>

</xml_diff>